<commit_message>
small changes in installation doc
</commit_message>
<xml_diff>
--- a/Installation Doc.docx
+++ b/Installation Doc.docx
@@ -86,7 +86,7 @@
           <w:r>
             <w:fldChar w:fldCharType="separate"/>
           </w:r>
-          <w:hyperlink w:anchor="_Toc70580563" w:history="1">
+          <w:hyperlink w:anchor="_Toc70583263" w:history="1">
             <w:r>
               <w:rPr>
                 <w:rStyle w:val="Hyperlink"/>
@@ -113,7 +113,7 @@
                 <w:noProof/>
                 <w:webHidden/>
               </w:rPr>
-              <w:instrText xml:space="preserve"> PAGEREF _Toc70580563 \h </w:instrText>
+              <w:instrText xml:space="preserve"> PAGEREF _Toc70583263 \h </w:instrText>
             </w:r>
             <w:r>
               <w:rPr>
@@ -155,7 +155,7 @@
               <w:noProof/>
             </w:rPr>
           </w:pPr>
-          <w:hyperlink w:anchor="_Toc70580564" w:history="1">
+          <w:hyperlink w:anchor="_Toc70583264" w:history="1">
             <w:r>
               <w:rPr>
                 <w:rStyle w:val="Hyperlink"/>
@@ -182,7 +182,7 @@
                 <w:noProof/>
                 <w:webHidden/>
               </w:rPr>
-              <w:instrText xml:space="preserve"> PAGEREF _Toc70580564 \h </w:instrText>
+              <w:instrText xml:space="preserve"> PAGEREF _Toc70583264 \h </w:instrText>
             </w:r>
             <w:r>
               <w:rPr>
@@ -224,7 +224,7 @@
               <w:noProof/>
             </w:rPr>
           </w:pPr>
-          <w:hyperlink w:anchor="_Toc70580565" w:history="1">
+          <w:hyperlink w:anchor="_Toc70583265" w:history="1">
             <w:r>
               <w:rPr>
                 <w:rStyle w:val="Hyperlink"/>
@@ -251,7 +251,7 @@
                 <w:noProof/>
                 <w:webHidden/>
               </w:rPr>
-              <w:instrText xml:space="preserve"> PAGEREF _Toc70580565 \h </w:instrText>
+              <w:instrText xml:space="preserve"> PAGEREF _Toc70583265 \h </w:instrText>
             </w:r>
             <w:r>
               <w:rPr>
@@ -293,7 +293,7 @@
               <w:noProof/>
             </w:rPr>
           </w:pPr>
-          <w:hyperlink w:anchor="_Toc70580566" w:history="1">
+          <w:hyperlink w:anchor="_Toc70583266" w:history="1">
             <w:r>
               <w:rPr>
                 <w:rStyle w:val="Hyperlink"/>
@@ -320,7 +320,7 @@
                 <w:noProof/>
                 <w:webHidden/>
               </w:rPr>
-              <w:instrText xml:space="preserve"> PAGEREF _Toc70580566 \h </w:instrText>
+              <w:instrText xml:space="preserve"> PAGEREF _Toc70583266 \h </w:instrText>
             </w:r>
             <w:r>
               <w:rPr>
@@ -340,7 +340,7 @@
                 <w:noProof/>
                 <w:webHidden/>
               </w:rPr>
-              <w:t>2</w:t>
+              <w:t>3</w:t>
             </w:r>
             <w:r>
               <w:rPr>
@@ -362,7 +362,7 @@
               <w:noProof/>
             </w:rPr>
           </w:pPr>
-          <w:hyperlink w:anchor="_Toc70580567" w:history="1">
+          <w:hyperlink w:anchor="_Toc70583267" w:history="1">
             <w:r>
               <w:rPr>
                 <w:rStyle w:val="Hyperlink"/>
@@ -389,7 +389,7 @@
                 <w:noProof/>
                 <w:webHidden/>
               </w:rPr>
-              <w:instrText xml:space="preserve"> PAGEREF _Toc70580567 \h </w:instrText>
+              <w:instrText xml:space="preserve"> PAGEREF _Toc70583267 \h </w:instrText>
             </w:r>
             <w:r>
               <w:rPr>
@@ -409,7 +409,7 @@
                 <w:noProof/>
                 <w:webHidden/>
               </w:rPr>
-              <w:t>2</w:t>
+              <w:t>3</w:t>
             </w:r>
             <w:r>
               <w:rPr>
@@ -431,7 +431,7 @@
               <w:noProof/>
             </w:rPr>
           </w:pPr>
-          <w:hyperlink w:anchor="_Toc70580568" w:history="1">
+          <w:hyperlink w:anchor="_Toc70583268" w:history="1">
             <w:r>
               <w:rPr>
                 <w:rStyle w:val="Hyperlink"/>
@@ -458,7 +458,7 @@
                 <w:noProof/>
                 <w:webHidden/>
               </w:rPr>
-              <w:instrText xml:space="preserve"> PAGEREF _Toc70580568 \h </w:instrText>
+              <w:instrText xml:space="preserve"> PAGEREF _Toc70583268 \h </w:instrText>
             </w:r>
             <w:r>
               <w:rPr>
@@ -500,7 +500,7 @@
               <w:noProof/>
             </w:rPr>
           </w:pPr>
-          <w:hyperlink w:anchor="_Toc70580569" w:history="1">
+          <w:hyperlink w:anchor="_Toc70583269" w:history="1">
             <w:r>
               <w:rPr>
                 <w:rStyle w:val="Hyperlink"/>
@@ -527,7 +527,7 @@
                 <w:noProof/>
                 <w:webHidden/>
               </w:rPr>
-              <w:instrText xml:space="preserve"> PAGEREF _Toc70580569 \h </w:instrText>
+              <w:instrText xml:space="preserve"> PAGEREF _Toc70583269 \h </w:instrText>
             </w:r>
             <w:r>
               <w:rPr>
@@ -547,7 +547,7 @@
                 <w:noProof/>
                 <w:webHidden/>
               </w:rPr>
-              <w:t>17</w:t>
+              <w:t>18</w:t>
             </w:r>
             <w:r>
               <w:rPr>
@@ -569,7 +569,7 @@
               <w:noProof/>
             </w:rPr>
           </w:pPr>
-          <w:hyperlink w:anchor="_Toc70580570" w:history="1">
+          <w:hyperlink w:anchor="_Toc70583270" w:history="1">
             <w:r>
               <w:rPr>
                 <w:rStyle w:val="Hyperlink"/>
@@ -596,7 +596,7 @@
                 <w:noProof/>
                 <w:webHidden/>
               </w:rPr>
-              <w:instrText xml:space="preserve"> PAGEREF _Toc70580570 \h </w:instrText>
+              <w:instrText xml:space="preserve"> PAGEREF _Toc70583270 \h </w:instrText>
             </w:r>
             <w:r>
               <w:rPr>
@@ -616,7 +616,7 @@
                 <w:noProof/>
                 <w:webHidden/>
               </w:rPr>
-              <w:t>20</w:t>
+              <w:t>21</w:t>
             </w:r>
             <w:r>
               <w:rPr>
@@ -638,7 +638,7 @@
               <w:noProof/>
             </w:rPr>
           </w:pPr>
-          <w:hyperlink w:anchor="_Toc70580571" w:history="1">
+          <w:hyperlink w:anchor="_Toc70583271" w:history="1">
             <w:r>
               <w:rPr>
                 <w:rStyle w:val="Hyperlink"/>
@@ -665,7 +665,7 @@
                 <w:noProof/>
                 <w:webHidden/>
               </w:rPr>
-              <w:instrText xml:space="preserve"> PAGEREF _Toc70580571 \h </w:instrText>
+              <w:instrText xml:space="preserve"> PAGEREF _Toc70583271 \h </w:instrText>
             </w:r>
             <w:r>
               <w:rPr>
@@ -725,7 +725,7 @@
       <w:pPr>
         <w:pStyle w:val="Heading1"/>
       </w:pPr>
-      <w:bookmarkStart w:id="0" w:name="_Toc70580563"/>
+      <w:bookmarkStart w:id="0" w:name="_Toc70583263"/>
       <w:r>
         <w:lastRenderedPageBreak/>
         <w:t>Objective</w:t>
@@ -774,101 +774,90 @@
           <w:sz w:val="24"/>
           <w:szCs w:val="24"/>
         </w:rPr>
-        <w:t xml:space="preserve">  Implements a webserver which accepts requests to manage a PostgreSQL </w:t>
-      </w:r>
-      <w:proofErr w:type="gramStart"/>
-      <w:r>
+        <w:t>  Implements a webserver which accepts requests to manage a PostgreSQL DB</w:t>
+      </w:r>
+    </w:p>
+    <w:p>
+      <w:pPr>
+        <w:shd w:val="clear" w:color="auto" w:fill="FFFFFF"/>
+        <w:spacing w:after="0" w:line="240" w:lineRule="auto"/>
         <w:rPr>
           <w:rFonts w:ascii="Arial" w:eastAsia="Times New Roman" w:hAnsi="Arial" w:cs="Arial"/>
           <w:color w:val="222222"/>
           <w:sz w:val="24"/>
           <w:szCs w:val="24"/>
         </w:rPr>
-        <w:t>DB</w:t>
-      </w:r>
-      <w:proofErr w:type="gramEnd"/>
-    </w:p>
-    <w:p>
-      <w:pPr>
-        <w:shd w:val="clear" w:color="auto" w:fill="FFFFFF"/>
-        <w:spacing w:after="0" w:line="240" w:lineRule="auto"/>
+      </w:pPr>
+      <w:r>
         <w:rPr>
           <w:rFonts w:ascii="Arial" w:eastAsia="Times New Roman" w:hAnsi="Arial" w:cs="Arial"/>
           <w:color w:val="222222"/>
           <w:sz w:val="24"/>
           <w:szCs w:val="24"/>
         </w:rPr>
-      </w:pPr>
-      <w:r>
+        <w:t>                1. Connects to a PostgreSQL DB</w:t>
+      </w:r>
+    </w:p>
+    <w:p>
+      <w:pPr>
+        <w:shd w:val="clear" w:color="auto" w:fill="FFFFFF"/>
+        <w:spacing w:after="0" w:line="240" w:lineRule="auto"/>
         <w:rPr>
           <w:rFonts w:ascii="Arial" w:eastAsia="Times New Roman" w:hAnsi="Arial" w:cs="Arial"/>
           <w:color w:val="222222"/>
           <w:sz w:val="24"/>
           <w:szCs w:val="24"/>
         </w:rPr>
-        <w:t>                1. Connects to a PostgreSQL DB</w:t>
-      </w:r>
-    </w:p>
-    <w:p>
-      <w:pPr>
-        <w:shd w:val="clear" w:color="auto" w:fill="FFFFFF"/>
-        <w:spacing w:after="0" w:line="240" w:lineRule="auto"/>
+      </w:pPr>
+      <w:r>
         <w:rPr>
           <w:rFonts w:ascii="Arial" w:eastAsia="Times New Roman" w:hAnsi="Arial" w:cs="Arial"/>
           <w:color w:val="222222"/>
           <w:sz w:val="24"/>
           <w:szCs w:val="24"/>
         </w:rPr>
-      </w:pPr>
-      <w:r>
+        <w:t>                2. Create a table with columns:  id, timestamp, JSONB</w:t>
+      </w:r>
+    </w:p>
+    <w:p>
+      <w:pPr>
+        <w:shd w:val="clear" w:color="auto" w:fill="FFFFFF"/>
+        <w:spacing w:after="0" w:line="240" w:lineRule="auto"/>
         <w:rPr>
           <w:rFonts w:ascii="Arial" w:eastAsia="Times New Roman" w:hAnsi="Arial" w:cs="Arial"/>
           <w:color w:val="222222"/>
           <w:sz w:val="24"/>
           <w:szCs w:val="24"/>
         </w:rPr>
-        <w:t>                2. Create a table with columns:  id, timestamp, JSONB</w:t>
-      </w:r>
-    </w:p>
-    <w:p>
-      <w:pPr>
-        <w:shd w:val="clear" w:color="auto" w:fill="FFFFFF"/>
-        <w:spacing w:after="0" w:line="240" w:lineRule="auto"/>
+      </w:pPr>
+      <w:r>
         <w:rPr>
           <w:rFonts w:ascii="Arial" w:eastAsia="Times New Roman" w:hAnsi="Arial" w:cs="Arial"/>
           <w:color w:val="222222"/>
           <w:sz w:val="24"/>
           <w:szCs w:val="24"/>
         </w:rPr>
-      </w:pPr>
-      <w:r>
+        <w:t>                3. Insert an entry into the table</w:t>
+      </w:r>
+    </w:p>
+    <w:p>
+      <w:pPr>
+        <w:shd w:val="clear" w:color="auto" w:fill="FFFFFF"/>
+        <w:spacing w:after="0" w:line="240" w:lineRule="auto"/>
         <w:rPr>
           <w:rFonts w:ascii="Arial" w:eastAsia="Times New Roman" w:hAnsi="Arial" w:cs="Arial"/>
           <w:color w:val="222222"/>
           <w:sz w:val="24"/>
           <w:szCs w:val="24"/>
         </w:rPr>
-        <w:t>                3. Insert an entry into the table</w:t>
-      </w:r>
-    </w:p>
-    <w:p>
-      <w:pPr>
-        <w:shd w:val="clear" w:color="auto" w:fill="FFFFFF"/>
-        <w:spacing w:after="0" w:line="240" w:lineRule="auto"/>
+      </w:pPr>
+      <w:r>
         <w:rPr>
           <w:rFonts w:ascii="Arial" w:eastAsia="Times New Roman" w:hAnsi="Arial" w:cs="Arial"/>
           <w:color w:val="222222"/>
           <w:sz w:val="24"/>
           <w:szCs w:val="24"/>
         </w:rPr>
-      </w:pPr>
-      <w:r>
-        <w:rPr>
-          <w:rFonts w:ascii="Arial" w:eastAsia="Times New Roman" w:hAnsi="Arial" w:cs="Arial"/>
-          <w:color w:val="222222"/>
-          <w:sz w:val="24"/>
-          <w:szCs w:val="24"/>
-        </w:rPr>
         <w:t>                5  List the contents of the DB</w:t>
       </w:r>
     </w:p>
@@ -877,7 +866,7 @@
       <w:pPr>
         <w:pStyle w:val="Heading1"/>
       </w:pPr>
-      <w:bookmarkStart w:id="1" w:name="_Toc70580564"/>
+      <w:bookmarkStart w:id="1" w:name="_Toc70583264"/>
       <w:r>
         <w:t>Prerequisite</w:t>
       </w:r>
@@ -1124,7 +1113,7 @@
       <w:pPr>
         <w:pStyle w:val="Heading1"/>
       </w:pPr>
-      <w:bookmarkStart w:id="2" w:name="_Toc70580565"/>
+      <w:bookmarkStart w:id="2" w:name="_Toc70583265"/>
       <w:r>
         <w:t>Current Design</w:t>
       </w:r>
@@ -1181,7 +1170,7 @@
       <w:pPr>
         <w:pStyle w:val="Heading1"/>
       </w:pPr>
-      <w:bookmarkStart w:id="3" w:name="_Toc70580566"/>
+      <w:bookmarkStart w:id="3" w:name="_Toc70583266"/>
       <w:r>
         <w:lastRenderedPageBreak/>
         <w:t>Assumptions</w:t>
@@ -1294,7 +1283,7 @@
       <w:pPr>
         <w:pStyle w:val="Heading1"/>
       </w:pPr>
-      <w:bookmarkStart w:id="4" w:name="_Toc70580567"/>
+      <w:bookmarkStart w:id="4" w:name="_Toc70583267"/>
       <w:r>
         <w:t>Build</w:t>
       </w:r>
@@ -2360,28 +2349,15 @@
       <w:r>
         <w:t xml:space="preserve">Open Windows powershell in run as amin mode and go to </w:t>
       </w:r>
-      <w:proofErr w:type="spellStart"/>
-      <w:r>
-        <w:t>git</w:t>
-      </w:r>
-      <w:proofErr w:type="spellEnd"/>
-      <w:r>
-        <w:t xml:space="preserve"> repo folde </w:t>
+      <w:r>
+        <w:t xml:space="preserve">git repo folde </w:t>
       </w:r>
       <w:r>
         <w:rPr>
           <w:highlight w:val="yellow"/>
         </w:rPr>
-        <w:t>~\ aws-ecs-webserver-python3-public\aws-</w:t>
-      </w:r>
-      <w:proofErr w:type="gramStart"/>
-      <w:r>
-        <w:rPr>
-          <w:highlight w:val="yellow"/>
-        </w:rPr>
-        <w:t>ecs</w:t>
-      </w:r>
-      <w:proofErr w:type="gramEnd"/>
+        <w:t>~\ aws-ecs-webserver-python3-public\aws-ecs</w:t>
+      </w:r>
     </w:p>
     <w:p>
       <w:pPr>
@@ -2427,13 +2403,8 @@
         <w:t>received from Cloud formation output</w:t>
       </w:r>
       <w:r>
-        <w:t xml:space="preserve"> </w:t>
-      </w:r>
-      <w:proofErr w:type="gramStart"/>
-      <w:r>
-        <w:t>variables</w:t>
-      </w:r>
-      <w:proofErr w:type="gramEnd"/>
+        <w:t xml:space="preserve"> variables</w:t>
+      </w:r>
     </w:p>
     <w:p>
       <w:pPr>
@@ -2509,13 +2480,8 @@
         <w:t xml:space="preserve"> . we need to build and upload</w:t>
       </w:r>
       <w:r>
-        <w:t xml:space="preserve"> docker image to </w:t>
-      </w:r>
-      <w:proofErr w:type="gramStart"/>
-      <w:r>
-        <w:t>ECR</w:t>
-      </w:r>
-      <w:proofErr w:type="gramEnd"/>
+        <w:t xml:space="preserve"> docker image to ECR</w:t>
+      </w:r>
     </w:p>
     <w:p>
       <w:pPr>
@@ -2714,15 +2680,7 @@
         </w:rPr>
       </w:pPr>
       <w:r>
-        <w:t xml:space="preserve">Open Windows powershell in run as amin mode and go to </w:t>
-      </w:r>
-      <w:proofErr w:type="spellStart"/>
-      <w:r>
-        <w:t>git</w:t>
-      </w:r>
-      <w:proofErr w:type="spellEnd"/>
-      <w:r>
-        <w:t xml:space="preserve"> repo </w:t>
+        <w:t xml:space="preserve">Open Windows powershell in run as amin mode and go to git repo </w:t>
       </w:r>
       <w:r>
         <w:t>folder</w:t>
@@ -2734,23 +2692,15 @@
         <w:rPr>
           <w:highlight w:val="yellow"/>
         </w:rPr>
-        <w:t>~\ aws-ecs-webserver-python3-public\aws-</w:t>
-      </w:r>
-      <w:proofErr w:type="gramStart"/>
-      <w:r>
+        <w:t>~\ aws-ecs-webserver-python3-public\aws-ecs</w:t>
+      </w:r>
+    </w:p>
+    <w:p>
+      <w:pPr>
+        <w:pStyle w:val="ListParagraph"/>
         <w:rPr>
           <w:highlight w:val="yellow"/>
         </w:rPr>
-        <w:t>ecs</w:t>
-      </w:r>
-      <w:proofErr w:type="gramEnd"/>
-    </w:p>
-    <w:p>
-      <w:pPr>
-        <w:pStyle w:val="ListParagraph"/>
-        <w:rPr>
-          <w:highlight w:val="yellow"/>
-        </w:rPr>
       </w:pPr>
     </w:p>
     <w:p>
@@ -2765,15 +2715,7 @@
         <w:t xml:space="preserve">Log on to </w:t>
       </w:r>
       <w:r>
-        <w:t xml:space="preserve">aws </w:t>
-      </w:r>
-      <w:proofErr w:type="gramStart"/>
-      <w:r>
-        <w:t>ecr</w:t>
-      </w:r>
-      <w:proofErr w:type="gramEnd"/>
-      <w:r>
-        <w:t xml:space="preserve"> </w:t>
+        <w:t xml:space="preserve">aws ecr </w:t>
       </w:r>
     </w:p>
     <w:p>
@@ -2939,13 +2881,8 @@
         </w:numPr>
       </w:pPr>
       <w:r>
-        <w:t>docker tag my-postgre-api-ecr-dev:latest {your_aws_account_id}.dkr.ecr.us-east-1.amazonaws.com/my-postgre-api-ecr-dev:</w:t>
-      </w:r>
-      <w:proofErr w:type="gramStart"/>
-      <w:r>
-        <w:t>latest</w:t>
-      </w:r>
-      <w:proofErr w:type="gramEnd"/>
+        <w:t>docker tag my-postgre-api-ecr-dev:latest {your_aws_account_id}.dkr.ecr.us-east-1.amazonaws.com/my-postgre-api-ecr-dev:latest</w:t>
+      </w:r>
       <w:r>
         <w:tab/>
       </w:r>
@@ -3020,13 +2957,8 @@
         </w:numPr>
       </w:pPr>
       <w:r>
-        <w:t>docker push your_aws_account_id}.dkr.ecr.us-east-1.amazonaws.com/my-postgre-api-ecr-dev:</w:t>
-      </w:r>
-      <w:proofErr w:type="gramStart"/>
-      <w:r>
-        <w:t>latest</w:t>
-      </w:r>
-      <w:proofErr w:type="gramEnd"/>
+        <w:t>docker push your_aws_account_id}.dkr.ecr.us-east-1.amazonaws.com/my-postgre-api-ecr-dev:latest</w:t>
+      </w:r>
     </w:p>
     <w:p>
       <w:pPr>
@@ -3087,13 +3019,8 @@
         </w:numPr>
       </w:pPr>
       <w:r>
-        <w:t xml:space="preserve">This will take around 5 min to upload 170MB docker image to aws </w:t>
-      </w:r>
-      <w:proofErr w:type="gramStart"/>
-      <w:r>
-        <w:t>ecr</w:t>
-      </w:r>
-      <w:proofErr w:type="gramEnd"/>
+        <w:t>This will take around 5 min to upload 170MB docker image to aws ecr</w:t>
+      </w:r>
     </w:p>
     <w:p>
       <w:pPr>
@@ -3337,13 +3264,8 @@
         <w:t xml:space="preserve"> </w:t>
       </w:r>
       <w:r>
-        <w:t>ecs-target-grp-</w:t>
-      </w:r>
-      <w:proofErr w:type="gramStart"/>
-      <w:r>
-        <w:t>dev</w:t>
-      </w:r>
-      <w:proofErr w:type="gramEnd"/>
+        <w:t>ecs-target-grp-dev</w:t>
+      </w:r>
     </w:p>
     <w:p>
       <w:pPr>
@@ -3407,13 +3329,8 @@
         <w:t xml:space="preserve">You will see Service </w:t>
       </w:r>
       <w:r>
-        <w:t xml:space="preserve">Tasks getting recognized soon with “healthy” green </w:t>
-      </w:r>
-      <w:proofErr w:type="gramStart"/>
-      <w:r>
-        <w:t>color</w:t>
-      </w:r>
-      <w:proofErr w:type="gramEnd"/>
+        <w:t>Tasks getting recognized soon with “healthy” green color</w:t>
+      </w:r>
     </w:p>
     <w:p>
       <w:pPr>
@@ -3424,13 +3341,8 @@
         </w:numPr>
       </w:pPr>
       <w:r>
-        <w:t xml:space="preserve">Next steps are in “Run” section of this </w:t>
-      </w:r>
-      <w:proofErr w:type="gramStart"/>
-      <w:r>
-        <w:t>document</w:t>
-      </w:r>
-      <w:proofErr w:type="gramEnd"/>
+        <w:t>Next steps are in “Run” section of this document</w:t>
+      </w:r>
     </w:p>
     <w:p>
       <w:pPr>
@@ -3442,7 +3354,7 @@
       <w:pPr>
         <w:pStyle w:val="Heading1"/>
       </w:pPr>
-      <w:bookmarkStart w:id="5" w:name="_Toc70580568"/>
+      <w:bookmarkStart w:id="5" w:name="_Toc70583268"/>
       <w:r>
         <w:t>Run</w:t>
       </w:r>
@@ -3473,21 +3385,8 @@
         <w:t xml:space="preserve"> uri which we can use it in postman project provided in</w:t>
       </w:r>
       <w:r>
-        <w:t xml:space="preserve"> </w:t>
-      </w:r>
-      <w:proofErr w:type="spellStart"/>
-      <w:r>
-        <w:t>git</w:t>
-      </w:r>
-      <w:proofErr w:type="spellEnd"/>
-      <w:r>
-        <w:t xml:space="preserve"> </w:t>
-      </w:r>
-      <w:proofErr w:type="gramStart"/>
-      <w:r>
-        <w:t>repo</w:t>
-      </w:r>
-      <w:proofErr w:type="gramEnd"/>
+        <w:t xml:space="preserve"> git repo</w:t>
+      </w:r>
     </w:p>
     <w:p>
       <w:pPr>
@@ -3569,24 +3468,14 @@
         </w:numPr>
       </w:pPr>
       <w:r>
-        <w:t xml:space="preserve">Go to downloaded </w:t>
-      </w:r>
-      <w:proofErr w:type="spellStart"/>
-      <w:r>
-        <w:t>git</w:t>
-      </w:r>
-      <w:proofErr w:type="spellEnd"/>
-      <w:r>
-        <w:t xml:space="preserve"> repo</w:t>
+        <w:t>Go to downloaded git repo</w:t>
       </w:r>
       <w:r>
         <w:t xml:space="preserve"> ~\</w:t>
       </w:r>
-      <w:proofErr w:type="gramStart"/>
       <w:r>
         <w:t>postman</w:t>
       </w:r>
-      <w:proofErr w:type="gramEnd"/>
     </w:p>
     <w:p>
       <w:pPr>
@@ -3667,13 +3556,8 @@
         <w:sym w:font="Wingdings" w:char="F0E0"/>
       </w:r>
       <w:r>
-        <w:t xml:space="preserve"> provide above postman collection json </w:t>
-      </w:r>
-      <w:proofErr w:type="gramStart"/>
-      <w:r>
-        <w:t>file</w:t>
-      </w:r>
-      <w:proofErr w:type="gramEnd"/>
+        <w:t xml:space="preserve"> provide above postman collection json file</w:t>
+      </w:r>
     </w:p>
     <w:p>
       <w:pPr>
@@ -3834,13 +3718,8 @@
         <w:t>check</w:t>
       </w:r>
       <w:r>
-        <w:t xml:space="preserve"> to make sure Application load balancer url is returning </w:t>
-      </w:r>
-      <w:proofErr w:type="gramStart"/>
-      <w:r>
-        <w:t>properly</w:t>
-      </w:r>
-      <w:proofErr w:type="gramEnd"/>
+        <w:t xml:space="preserve"> to make sure Application load balancer url is returning properly</w:t>
+      </w:r>
     </w:p>
     <w:p>
       <w:pPr>
@@ -3911,13 +3790,8 @@
         <w:t>/mydata POST</w:t>
       </w:r>
       <w:r>
-        <w:t xml:space="preserve"> to insert some json input into PostgreSQL </w:t>
-      </w:r>
-      <w:proofErr w:type="gramStart"/>
-      <w:r>
-        <w:t>database</w:t>
-      </w:r>
-      <w:proofErr w:type="gramEnd"/>
+        <w:t xml:space="preserve"> to insert some json input into PostgreSQL database</w:t>
+      </w:r>
     </w:p>
     <w:p>
       <w:pPr>
@@ -3998,13 +3872,8 @@
         <w:t xml:space="preserve">to get list </w:t>
       </w:r>
       <w:r>
-        <w:t xml:space="preserve">of records from PostgreSQL </w:t>
-      </w:r>
-      <w:proofErr w:type="gramStart"/>
-      <w:r>
-        <w:t>database</w:t>
-      </w:r>
-      <w:proofErr w:type="gramEnd"/>
+        <w:t>of records from PostgreSQL database</w:t>
+      </w:r>
     </w:p>
     <w:p>
       <w:pPr>
@@ -4065,15 +3934,7 @@
         </w:numPr>
       </w:pPr>
       <w:r>
-        <w:t xml:space="preserve">Behind the </w:t>
-      </w:r>
-      <w:proofErr w:type="gramStart"/>
-      <w:r>
-        <w:t>scene</w:t>
-      </w:r>
-      <w:proofErr w:type="gramEnd"/>
-      <w:r>
-        <w:t xml:space="preserve"> service will create PostgreSQL database table if not exists for the first time</w:t>
+        <w:t>Behind the scene service will create PostgreSQL database table if not exists for the first time</w:t>
       </w:r>
     </w:p>
     <w:p/>
@@ -4090,17 +3951,12 @@
       <w:pPr>
         <w:pStyle w:val="Heading1"/>
       </w:pPr>
-      <w:bookmarkStart w:id="6" w:name="_Toc70580569"/>
+      <w:bookmarkStart w:id="6" w:name="_Toc70583269"/>
       <w:r>
         <w:lastRenderedPageBreak/>
-        <w:t xml:space="preserve">Clean </w:t>
-      </w:r>
-      <w:proofErr w:type="gramStart"/>
-      <w:r>
-        <w:t>up</w:t>
+        <w:t>Clean up</w:t>
       </w:r>
       <w:bookmarkEnd w:id="6"/>
-      <w:proofErr w:type="gramEnd"/>
     </w:p>
     <w:p>
       <w:pPr>
@@ -4122,17 +3978,8 @@
           <w:b/>
           <w:bCs/>
         </w:rPr>
-        <w:t xml:space="preserve">update AWS ECS Service Task count from 1 to </w:t>
-      </w:r>
-      <w:proofErr w:type="gramStart"/>
-      <w:r>
-        <w:rPr>
-          <w:b/>
-          <w:bCs/>
-        </w:rPr>
-        <w:t>0</w:t>
-      </w:r>
-      <w:proofErr w:type="gramEnd"/>
+        <w:t>update AWS ECS Service Task count from 1 to 0</w:t>
+      </w:r>
     </w:p>
     <w:p>
       <w:pPr>
@@ -4241,16 +4088,11 @@
         </w:numPr>
       </w:pPr>
       <w:r>
-        <w:t xml:space="preserve">Stop running AWS Tasks manually by going into </w:t>
-      </w:r>
-      <w:proofErr w:type="gramStart"/>
-      <w:r>
-        <w:t>Task</w:t>
+        <w:t>Stop running AWS Tasks manually by going into Task</w:t>
       </w:r>
       <w:r>
         <w:t>s</w:t>
       </w:r>
-      <w:proofErr w:type="gramEnd"/>
       <w:r>
         <w:t xml:space="preserve"> tab</w:t>
       </w:r>
@@ -4333,16 +4175,11 @@
         <w:t xml:space="preserve"> open repo “</w:t>
       </w:r>
       <w:r>
-        <w:t>my-postgre-api-ecr-</w:t>
-      </w:r>
-      <w:proofErr w:type="gramStart"/>
-      <w:r>
-        <w:t>dev</w:t>
+        <w:t>my-postgre-api-ecr-dev</w:t>
       </w:r>
       <w:r>
         <w:t>”</w:t>
       </w:r>
-      <w:proofErr w:type="gramEnd"/>
     </w:p>
     <w:p>
       <w:pPr>
@@ -4528,17 +4365,8 @@
           <w:b/>
           <w:bCs/>
         </w:rPr>
-        <w:t xml:space="preserve">Delete </w:t>
-      </w:r>
-      <w:proofErr w:type="gramStart"/>
-      <w:r>
-        <w:rPr>
-          <w:b/>
-          <w:bCs/>
-        </w:rPr>
-        <w:t>Stack</w:t>
-      </w:r>
-      <w:proofErr w:type="gramEnd"/>
+        <w:t>Delete Stack</w:t>
+      </w:r>
     </w:p>
     <w:p>
       <w:pPr>
@@ -4605,13 +4433,8 @@
         <w:t xml:space="preserve">Delete </w:t>
       </w:r>
       <w:r>
-        <w:t xml:space="preserve">stack will delete all resources which we created for this programming </w:t>
-      </w:r>
-      <w:proofErr w:type="gramStart"/>
-      <w:r>
-        <w:t>task</w:t>
-      </w:r>
-      <w:proofErr w:type="gramEnd"/>
+        <w:t>stack will delete all resources which we created for this programming task</w:t>
+      </w:r>
     </w:p>
     <w:p>
       <w:pPr>
@@ -4625,13 +4448,8 @@
         <w:t xml:space="preserve">It may take around 10 min to </w:t>
       </w:r>
       <w:r>
-        <w:t xml:space="preserve">complete the </w:t>
-      </w:r>
-      <w:proofErr w:type="gramStart"/>
-      <w:r>
-        <w:t>run</w:t>
-      </w:r>
-      <w:proofErr w:type="gramEnd"/>
+        <w:t>complete the run</w:t>
+      </w:r>
     </w:p>
     <w:p>
       <w:pPr>
@@ -4647,7 +4465,7 @@
           <w:bCs/>
         </w:rPr>
       </w:pPr>
-      <w:bookmarkStart w:id="7" w:name="_Toc70580570"/>
+      <w:bookmarkStart w:id="7" w:name="_Toc70583270"/>
       <w:r>
         <w:lastRenderedPageBreak/>
         <w:t>Things which can be Improved</w:t>
@@ -4725,9 +4543,51 @@
     </w:p>
     <w:p>
       <w:pPr>
+        <w:pStyle w:val="ListParagraph"/>
+        <w:numPr>
+          <w:ilvl w:val="0"/>
+          <w:numId w:val="8"/>
+        </w:numPr>
+      </w:pPr>
+      <w:r>
+        <w:t>Add password in SSM Parameter store for database.</w:t>
+      </w:r>
+    </w:p>
+    <w:p>
+      <w:pPr>
+        <w:pStyle w:val="ListParagraph"/>
+        <w:numPr>
+          <w:ilvl w:val="0"/>
+          <w:numId w:val="8"/>
+        </w:numPr>
+      </w:pPr>
+      <w:r>
+        <w:t>Add</w:t>
+      </w:r>
+      <w:r>
+        <w:t xml:space="preserve"> SNS topic notification in case of Task </w:t>
+      </w:r>
+      <w:r>
+        <w:t>failure.</w:t>
+      </w:r>
+    </w:p>
+    <w:p>
+      <w:pPr>
+        <w:pStyle w:val="ListParagraph"/>
+        <w:numPr>
+          <w:ilvl w:val="0"/>
+          <w:numId w:val="8"/>
+        </w:numPr>
+      </w:pPr>
+      <w:r>
+        <w:t>Add PostgreDB read replica so that GET APIs can refer that Read replica</w:t>
+      </w:r>
+    </w:p>
+    <w:p>
+      <w:pPr>
         <w:pStyle w:val="Heading1"/>
       </w:pPr>
-      <w:bookmarkStart w:id="8" w:name="_Toc70580571"/>
+      <w:bookmarkStart w:id="8" w:name="_Toc70583271"/>
       <w:r>
         <w:t>Troubleshooting</w:t>
       </w:r>

</xml_diff>